<commit_message>
Changed resume, updated .gitignore, Changed packpage-lock dependencies to upgrade astro
</commit_message>
<xml_diff>
--- a/public/resume/Cougar Bellinger Resume.docx
+++ b/public/resume/Cougar Bellinger Resume.docx
@@ -1280,7 +1280,7 @@
                               <w:pStyle w:val="ListBullet2"/>
                             </w:pPr>
                             <w:r>
-                              <w:t>Adaptability</w:t>
+                              <w:t>Assembly Programming</w:t>
                             </w:r>
                           </w:p>
                           <w:p>
@@ -1288,7 +1288,7 @@
                               <w:pStyle w:val="ListBullet2"/>
                             </w:pPr>
                             <w:r>
-                              <w:t>Teamwork</w:t>
+                              <w:t>Full Stack Development</w:t>
                             </w:r>
                           </w:p>
                           <w:p>
@@ -1296,7 +1296,7 @@
                               <w:pStyle w:val="ListBullet2"/>
                             </w:pPr>
                             <w:r>
-                              <w:t>Leadership</w:t>
+                              <w:t>Project Management</w:t>
                             </w:r>
                           </w:p>
                           <w:p>
@@ -1304,52 +1304,56 @@
                               <w:pStyle w:val="ListBullet2"/>
                             </w:pPr>
                             <w:r>
-                              <w:t>Project Management</w:t>
+                              <w:t>Agile</w:t>
+                            </w:r>
+                            <w:r>
+                              <w:t xml:space="preserve"> / Scrum methodologies</w:t>
                             </w:r>
                           </w:p>
                           <w:p>
                             <w:pPr>
                               <w:pStyle w:val="ListBullet2"/>
                             </w:pPr>
-                            <w:r>
-                              <w:t>Full Stack Development</w:t>
-                            </w:r>
+                            <w:proofErr w:type="spellStart"/>
+                            <w:r>
+                              <w:t>DevSecOps</w:t>
+                            </w:r>
+                            <w:proofErr w:type="spellEnd"/>
                           </w:p>
                           <w:p>
                             <w:pPr>
                               <w:pStyle w:val="ListBullet2"/>
                             </w:pPr>
                             <w:r>
-                              <w:t>Agile</w:t>
-                            </w:r>
-                            <w:r>
-                              <w:t xml:space="preserve"> / Scrum methodologies</w:t>
+                              <w:t>CI</w:t>
+                            </w:r>
+                            <w:r>
+                              <w:t xml:space="preserve"> </w:t>
+                            </w:r>
+                            <w:r>
+                              <w:t>/</w:t>
+                            </w:r>
+                            <w:r>
+                              <w:t xml:space="preserve"> </w:t>
+                            </w:r>
+                            <w:r>
+                              <w:t>CD</w:t>
                             </w:r>
                           </w:p>
                           <w:p>
                             <w:pPr>
                               <w:pStyle w:val="ListBullet2"/>
                             </w:pPr>
-                            <w:proofErr w:type="spellStart"/>
-                            <w:r>
-                              <w:t>DevSecOps</w:t>
-                            </w:r>
-                            <w:proofErr w:type="spellEnd"/>
+                            <w:r>
+                              <w:t>Linux / Unix</w:t>
+                            </w:r>
                           </w:p>
                           <w:p>
                             <w:pPr>
                               <w:pStyle w:val="ListBullet2"/>
                             </w:pPr>
                             <w:r>
-                              <w:t>CI/CD</w:t>
-                            </w:r>
-                          </w:p>
-                          <w:p>
-                            <w:pPr>
-                              <w:pStyle w:val="ListBullet2"/>
-                            </w:pPr>
-                            <w:r>
-                              <w:t>Linux / Unix</w:t>
+                              <w:t>Java, Python, C/C++, C#, HTML/CSS, Typescript</w:t>
                             </w:r>
                           </w:p>
                           <w:p>
@@ -1379,7 +1383,11 @@
           </mc:Choice>
           <mc:Fallback>
             <w:pict>
-              <v:shape w14:anchorId="55807F56" id="_x0000_s1029" type="#_x0000_t202" style="position:absolute;left:0;text-align:left;margin-left:421.35pt;margin-top:271.65pt;width:169.2pt;height:169.65pt;z-index:251678720;visibility:visible;mso-wrap-style:square;mso-width-percent:0;mso-height-percent:0;mso-wrap-distance-left:9pt;mso-wrap-distance-top:3.6pt;mso-wrap-distance-right:9pt;mso-wrap-distance-bottom:3.6pt;mso-position-horizontal:absolute;mso-position-horizontal-relative:page;mso-position-vertical:absolute;mso-position-vertical-relative:margin;mso-width-percent:0;mso-height-percent:0;mso-width-relative:margin;mso-height-relative:margin;v-text-anchor:top" o:gfxdata="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" filled="f" stroked="f">
+              <v:shapetype w14:anchorId="55807F56" id="_x0000_t202" coordsize="21600,21600" o:spt="202" path="m,l,21600r21600,l21600,xe">
+                <v:stroke joinstyle="miter"/>
+                <v:path gradientshapeok="t" o:connecttype="rect"/>
+              </v:shapetype>
+              <v:shape id="_x0000_s1029" type="#_x0000_t202" style="position:absolute;left:0;text-align:left;margin-left:421.35pt;margin-top:271.65pt;width:169.2pt;height:169.65pt;z-index:251678720;visibility:visible;mso-wrap-style:square;mso-width-percent:0;mso-height-percent:0;mso-wrap-distance-left:9pt;mso-wrap-distance-top:3.6pt;mso-wrap-distance-right:9pt;mso-wrap-distance-bottom:3.6pt;mso-position-horizontal:absolute;mso-position-horizontal-relative:page;mso-position-vertical:absolute;mso-position-vertical-relative:margin;mso-width-percent:0;mso-height-percent:0;mso-width-relative:margin;mso-height-relative:margin;v-text-anchor:top" o:gfxdata="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" filled="f" stroked="f">
                 <v:textbox>
                   <w:txbxContent>
                     <w:p>
@@ -1400,7 +1408,7 @@
                         <w:pStyle w:val="ListBullet2"/>
                       </w:pPr>
                       <w:r>
-                        <w:t>Adaptability</w:t>
+                        <w:t>Assembly Programming</w:t>
                       </w:r>
                     </w:p>
                     <w:p>
@@ -1408,7 +1416,7 @@
                         <w:pStyle w:val="ListBullet2"/>
                       </w:pPr>
                       <w:r>
-                        <w:t>Teamwork</w:t>
+                        <w:t>Full Stack Development</w:t>
                       </w:r>
                     </w:p>
                     <w:p>
@@ -1416,7 +1424,7 @@
                         <w:pStyle w:val="ListBullet2"/>
                       </w:pPr>
                       <w:r>
-                        <w:t>Leadership</w:t>
+                        <w:t>Project Management</w:t>
                       </w:r>
                     </w:p>
                     <w:p>
@@ -1424,52 +1432,56 @@
                         <w:pStyle w:val="ListBullet2"/>
                       </w:pPr>
                       <w:r>
-                        <w:t>Project Management</w:t>
+                        <w:t>Agile</w:t>
+                      </w:r>
+                      <w:r>
+                        <w:t xml:space="preserve"> / Scrum methodologies</w:t>
                       </w:r>
                     </w:p>
                     <w:p>
                       <w:pPr>
                         <w:pStyle w:val="ListBullet2"/>
                       </w:pPr>
-                      <w:r>
-                        <w:t>Full Stack Development</w:t>
-                      </w:r>
+                      <w:proofErr w:type="spellStart"/>
+                      <w:r>
+                        <w:t>DevSecOps</w:t>
+                      </w:r>
+                      <w:proofErr w:type="spellEnd"/>
                     </w:p>
                     <w:p>
                       <w:pPr>
                         <w:pStyle w:val="ListBullet2"/>
                       </w:pPr>
                       <w:r>
-                        <w:t>Agile</w:t>
-                      </w:r>
-                      <w:r>
-                        <w:t xml:space="preserve"> / Scrum methodologies</w:t>
+                        <w:t>CI</w:t>
+                      </w:r>
+                      <w:r>
+                        <w:t xml:space="preserve"> </w:t>
+                      </w:r>
+                      <w:r>
+                        <w:t>/</w:t>
+                      </w:r>
+                      <w:r>
+                        <w:t xml:space="preserve"> </w:t>
+                      </w:r>
+                      <w:r>
+                        <w:t>CD</w:t>
                       </w:r>
                     </w:p>
                     <w:p>
                       <w:pPr>
                         <w:pStyle w:val="ListBullet2"/>
                       </w:pPr>
-                      <w:proofErr w:type="spellStart"/>
-                      <w:r>
-                        <w:t>DevSecOps</w:t>
-                      </w:r>
-                      <w:proofErr w:type="spellEnd"/>
+                      <w:r>
+                        <w:t>Linux / Unix</w:t>
+                      </w:r>
                     </w:p>
                     <w:p>
                       <w:pPr>
                         <w:pStyle w:val="ListBullet2"/>
                       </w:pPr>
                       <w:r>
-                        <w:t>CI/CD</w:t>
-                      </w:r>
-                    </w:p>
-                    <w:p>
-                      <w:pPr>
-                        <w:pStyle w:val="ListBullet2"/>
-                      </w:pPr>
-                      <w:r>
-                        <w:t>Linux / Unix</w:t>
+                        <w:t>Java, Python, C/C++, C#, HTML/CSS, Typescript</w:t>
                       </w:r>
                     </w:p>
                     <w:p>
@@ -2062,7 +2074,15 @@
                                 <w:i/>
                                 <w:iCs/>
                               </w:rPr>
-                              <w:t xml:space="preserve"> project portfolio, please visit </w:t>
+                              <w:t xml:space="preserve"> project portfolio, please</w:t>
+                            </w:r>
+                            <w:r>
+                              <w:rPr>
+                                <w:rFonts w:asciiTheme="majorHAnsi" w:hAnsiTheme="majorHAnsi"/>
+                                <w:i/>
+                                <w:iCs/>
+                              </w:rPr>
+                              <w:t xml:space="preserve"> visit </w:t>
                             </w:r>
                             <w:r>
                               <w:rPr>
@@ -2071,7 +2091,16 @@
                                 <w:iCs/>
                                 <w:u w:val="single"/>
                               </w:rPr>
-                              <w:t>www.cougarbellinger.github.io</w:t>
+                              <w:t>https://</w:t>
+                            </w:r>
+                            <w:r>
+                              <w:rPr>
+                                <w:rFonts w:asciiTheme="majorHAnsi" w:hAnsiTheme="majorHAnsi"/>
+                                <w:i/>
+                                <w:iCs/>
+                                <w:u w:val="single"/>
+                              </w:rPr>
+                              <w:t>cougarbellinger.github.io</w:t>
                             </w:r>
                           </w:p>
                           <w:p>
@@ -2316,7 +2345,15 @@
                           <w:i/>
                           <w:iCs/>
                         </w:rPr>
-                        <w:t xml:space="preserve"> project portfolio, please visit </w:t>
+                        <w:t xml:space="preserve"> project portfolio, please</w:t>
+                      </w:r>
+                      <w:r>
+                        <w:rPr>
+                          <w:rFonts w:asciiTheme="majorHAnsi" w:hAnsiTheme="majorHAnsi"/>
+                          <w:i/>
+                          <w:iCs/>
+                        </w:rPr>
+                        <w:t xml:space="preserve"> visit </w:t>
                       </w:r>
                       <w:r>
                         <w:rPr>
@@ -2325,7 +2362,16 @@
                           <w:iCs/>
                           <w:u w:val="single"/>
                         </w:rPr>
-                        <w:t>www.cougarbellinger.github.io</w:t>
+                        <w:t>https://</w:t>
+                      </w:r>
+                      <w:r>
+                        <w:rPr>
+                          <w:rFonts w:asciiTheme="majorHAnsi" w:hAnsiTheme="majorHAnsi"/>
+                          <w:i/>
+                          <w:iCs/>
+                          <w:u w:val="single"/>
+                        </w:rPr>
+                        <w:t>cougarbellinger.github.io</w:t>
                       </w:r>
                     </w:p>
                     <w:p>
@@ -2508,19 +2554,14 @@
           </mc:Fallback>
         </mc:AlternateContent>
       </w:r>
-      <w:proofErr w:type="gramStart"/>
       <w:r>
-        <w:t>Software</w:t>
-      </w:r>
-      <w:proofErr w:type="gramEnd"/>
-      <w:r>
-        <w:t xml:space="preserve"> Engineering </w:t>
+        <w:t>Software Engineer</w:t>
       </w:r>
       <w:r>
-        <w:t>student</w:t>
+        <w:t xml:space="preserve"> </w:t>
       </w:r>
       <w:r>
-        <w:t xml:space="preserve"> with 5+ years of experience leading social impact initiatives and managing complex technical projects. Proven track record of producing over 300 community events, including innovative STEAM education programs for underserved communities</w:t>
+        <w:t>with 5+ years of experience leading social impact initiatives and managing complex technical projects. Proven track record of producing over 300 community events, including innovative STEAM education programs for underserved communities</w:t>
       </w:r>
       <w:r>
         <w:t xml:space="preserve"> </w:t>
@@ -3926,10 +3967,42 @@
 </file>
 
 <file path=customXml/item1.xml><?xml version="1.0" encoding="utf-8"?>
-<b:Sources xmlns:b="http://schemas.openxmlformats.org/officeDocument/2006/bibliography" xmlns="http://schemas.openxmlformats.org/officeDocument/2006/bibliography" SelectedStyle="\APASixthEditionOfficeOnline.xsl" StyleName="APA" Version="6"/>
+<p:properties xmlns:p="http://schemas.microsoft.com/office/2006/metadata/properties" xmlns:xsi="http://www.w3.org/2001/XMLSchema-instance" xmlns:pc="http://schemas.microsoft.com/office/infopath/2007/PartnerControls">
+  <documentManagement>
+    <_ip_UnifiedCompliancePolicyUIAction xmlns="http://schemas.microsoft.com/sharepoint/v3" xsi:nil="true"/>
+    <_ip_UnifiedCompliancePolicyProperties xmlns="http://schemas.microsoft.com/sharepoint/v3" xsi:nil="true"/>
+    <TaxCatchAll xmlns="230e9df3-be65-4c73-a93b-d1236ebd677e" xsi:nil="true"/>
+    <ImageTagsTaxHTField xmlns="71af3243-3dd4-4a8d-8c0d-dd76da1f02a5">
+      <Terms xmlns="http://schemas.microsoft.com/office/infopath/2007/PartnerControls"/>
+    </ImageTagsTaxHTField>
+    <Image xmlns="71af3243-3dd4-4a8d-8c0d-dd76da1f02a5">
+      <Url xsi:nil="true"/>
+      <Description xsi:nil="true"/>
+    </Image>
+    <Status xmlns="71af3243-3dd4-4a8d-8c0d-dd76da1f02a5">Not started</Status>
+    <Background xmlns="71af3243-3dd4-4a8d-8c0d-dd76da1f02a5">false</Background>
+    <MediaServiceKeyPoints xmlns="71af3243-3dd4-4a8d-8c0d-dd76da1f02a5" xsi:nil="true"/>
+    <SharedWithUsers xmlns="16c05727-aa75-4e4a-9b5f-8a80a1165891">
+      <UserInfo>
+        <DisplayName/>
+        <AccountId xsi:nil="true"/>
+        <AccountType/>
+      </UserInfo>
+    </SharedWithUsers>
+  </documentManagement>
+</p:properties>
 </file>
 
 <file path=customXml/item2.xml><?xml version="1.0" encoding="utf-8"?>
+<?mso-contentType ?>
+<FormTemplates xmlns="http://schemas.microsoft.com/sharepoint/v3/contenttype/forms">
+  <Display>DocumentLibraryForm</Display>
+  <Edit>DocumentLibraryForm</Edit>
+  <New>DocumentLibraryForm</New>
+</FormTemplates>
+</file>
+
+<file path=customXml/item3.xml><?xml version="1.0" encoding="utf-8"?>
 <ct:contentTypeSchema xmlns:ct="http://schemas.microsoft.com/office/2006/metadata/contentType" xmlns:ma="http://schemas.microsoft.com/office/2006/metadata/properties/metaAttributes" ct:_="" ma:_="" ma:contentTypeName="Document" ma:contentTypeID="0x01010079F111ED35F8CC479449609E8A0923A6" ma:contentTypeVersion="30" ma:contentTypeDescription="Create a new document." ma:contentTypeScope="" ma:versionID="cec0622158e8f13124e9e8fd4de31bd1">
   <xsd:schema xmlns:xsd="http://www.w3.org/2001/XMLSchema" xmlns:xs="http://www.w3.org/2001/XMLSchema" xmlns:p="http://schemas.microsoft.com/office/2006/metadata/properties" xmlns:ns1="http://schemas.microsoft.com/sharepoint/v3" xmlns:ns2="71af3243-3dd4-4a8d-8c0d-dd76da1f02a5" xmlns:ns3="16c05727-aa75-4e4a-9b5f-8a80a1165891" xmlns:ns4="230e9df3-be65-4c73-a93b-d1236ebd677e" targetNamespace="http://schemas.microsoft.com/office/2006/metadata/properties" ma:root="true" ma:fieldsID="3b52f30ab005d15df08657af532e6e38" ns1:_="" ns2:_="" ns3:_="" ns4:_="">
     <xsd:import namespace="http://schemas.microsoft.com/sharepoint/v3"/>
@@ -4247,51 +4320,32 @@
 </ct:contentTypeSchema>
 </file>
 
-<file path=customXml/item3.xml><?xml version="1.0" encoding="utf-8"?>
-<?mso-contentType ?>
-<FormTemplates xmlns="http://schemas.microsoft.com/sharepoint/v3/contenttype/forms">
-  <Display>DocumentLibraryForm</Display>
-  <Edit>DocumentLibraryForm</Edit>
-  <New>DocumentLibraryForm</New>
-</FormTemplates>
-</file>
-
 <file path=customXml/item4.xml><?xml version="1.0" encoding="utf-8"?>
-<p:properties xmlns:p="http://schemas.microsoft.com/office/2006/metadata/properties" xmlns:xsi="http://www.w3.org/2001/XMLSchema-instance" xmlns:pc="http://schemas.microsoft.com/office/infopath/2007/PartnerControls">
-  <documentManagement>
-    <_ip_UnifiedCompliancePolicyUIAction xmlns="http://schemas.microsoft.com/sharepoint/v3" xsi:nil="true"/>
-    <_ip_UnifiedCompliancePolicyProperties xmlns="http://schemas.microsoft.com/sharepoint/v3" xsi:nil="true"/>
-    <TaxCatchAll xmlns="230e9df3-be65-4c73-a93b-d1236ebd677e" xsi:nil="true"/>
-    <ImageTagsTaxHTField xmlns="71af3243-3dd4-4a8d-8c0d-dd76da1f02a5">
-      <Terms xmlns="http://schemas.microsoft.com/office/infopath/2007/PartnerControls"/>
-    </ImageTagsTaxHTField>
-    <Image xmlns="71af3243-3dd4-4a8d-8c0d-dd76da1f02a5">
-      <Url xsi:nil="true"/>
-      <Description xsi:nil="true"/>
-    </Image>
-    <Status xmlns="71af3243-3dd4-4a8d-8c0d-dd76da1f02a5">Not started</Status>
-    <Background xmlns="71af3243-3dd4-4a8d-8c0d-dd76da1f02a5">false</Background>
-    <MediaServiceKeyPoints xmlns="71af3243-3dd4-4a8d-8c0d-dd76da1f02a5" xsi:nil="true"/>
-    <SharedWithUsers xmlns="16c05727-aa75-4e4a-9b5f-8a80a1165891">
-      <UserInfo>
-        <DisplayName/>
-        <AccountId xsi:nil="true"/>
-        <AccountType/>
-      </UserInfo>
-    </SharedWithUsers>
-  </documentManagement>
-</p:properties>
+<b:Sources xmlns:b="http://schemas.openxmlformats.org/officeDocument/2006/bibliography" xmlns="http://schemas.openxmlformats.org/officeDocument/2006/bibliography" SelectedStyle="\APASixthEditionOfficeOnline.xsl" StyleName="APA" Version="6"/>
 </file>
 
 <file path=customXml/itemProps1.xml><?xml version="1.0" encoding="utf-8"?>
-<ds:datastoreItem xmlns:ds="http://schemas.openxmlformats.org/officeDocument/2006/customXml" ds:itemID="{8149D908-B78F-43EA-9FB3-6D18D4F5E8B2}">
+<ds:datastoreItem xmlns:ds="http://schemas.openxmlformats.org/officeDocument/2006/customXml" ds:itemID="{C3777CDB-9867-40F2-9BF9-CB60FF0B9A75}">
   <ds:schemaRefs>
-    <ds:schemaRef ds:uri="http://schemas.openxmlformats.org/officeDocument/2006/bibliography"/>
+    <ds:schemaRef ds:uri="http://schemas.microsoft.com/office/2006/metadata/properties"/>
+    <ds:schemaRef ds:uri="http://schemas.microsoft.com/office/infopath/2007/PartnerControls"/>
+    <ds:schemaRef ds:uri="http://schemas.microsoft.com/sharepoint/v3"/>
+    <ds:schemaRef ds:uri="230e9df3-be65-4c73-a93b-d1236ebd677e"/>
+    <ds:schemaRef ds:uri="71af3243-3dd4-4a8d-8c0d-dd76da1f02a5"/>
+    <ds:schemaRef ds:uri="16c05727-aa75-4e4a-9b5f-8a80a1165891"/>
   </ds:schemaRefs>
 </ds:datastoreItem>
 </file>
 
 <file path=customXml/itemProps2.xml><?xml version="1.0" encoding="utf-8"?>
+<ds:datastoreItem xmlns:ds="http://schemas.openxmlformats.org/officeDocument/2006/customXml" ds:itemID="{92AF9E0A-AFA7-42B2-ACC9-13B47C410593}">
+  <ds:schemaRefs>
+    <ds:schemaRef ds:uri="http://schemas.microsoft.com/sharepoint/v3/contenttype/forms"/>
+  </ds:schemaRefs>
+</ds:datastoreItem>
+</file>
+
+<file path=customXml/itemProps3.xml><?xml version="1.0" encoding="utf-8"?>
 <ds:datastoreItem xmlns:ds="http://schemas.openxmlformats.org/officeDocument/2006/customXml" ds:itemID="{7D1FAD4F-D6E5-4938-BEDF-CF8A6D29F47E}">
   <ds:schemaRefs>
     <ds:schemaRef ds:uri="http://schemas.microsoft.com/office/2006/metadata/contentType"/>
@@ -4312,23 +4366,10 @@
 </ds:datastoreItem>
 </file>
 
-<file path=customXml/itemProps3.xml><?xml version="1.0" encoding="utf-8"?>
-<ds:datastoreItem xmlns:ds="http://schemas.openxmlformats.org/officeDocument/2006/customXml" ds:itemID="{92AF9E0A-AFA7-42B2-ACC9-13B47C410593}">
+<file path=customXml/itemProps4.xml><?xml version="1.0" encoding="utf-8"?>
+<ds:datastoreItem xmlns:ds="http://schemas.openxmlformats.org/officeDocument/2006/customXml" ds:itemID="{8149D908-B78F-43EA-9FB3-6D18D4F5E8B2}">
   <ds:schemaRefs>
-    <ds:schemaRef ds:uri="http://schemas.microsoft.com/sharepoint/v3/contenttype/forms"/>
-  </ds:schemaRefs>
-</ds:datastoreItem>
-</file>
-
-<file path=customXml/itemProps4.xml><?xml version="1.0" encoding="utf-8"?>
-<ds:datastoreItem xmlns:ds="http://schemas.openxmlformats.org/officeDocument/2006/customXml" ds:itemID="{C3777CDB-9867-40F2-9BF9-CB60FF0B9A75}">
-  <ds:schemaRefs>
-    <ds:schemaRef ds:uri="http://schemas.microsoft.com/office/2006/metadata/properties"/>
-    <ds:schemaRef ds:uri="http://schemas.microsoft.com/office/infopath/2007/PartnerControls"/>
-    <ds:schemaRef ds:uri="http://schemas.microsoft.com/sharepoint/v3"/>
-    <ds:schemaRef ds:uri="230e9df3-be65-4c73-a93b-d1236ebd677e"/>
-    <ds:schemaRef ds:uri="71af3243-3dd4-4a8d-8c0d-dd76da1f02a5"/>
-    <ds:schemaRef ds:uri="16c05727-aa75-4e4a-9b5f-8a80a1165891"/>
+    <ds:schemaRef ds:uri="http://schemas.openxmlformats.org/officeDocument/2006/bibliography"/>
   </ds:schemaRefs>
 </ds:datastoreItem>
 </file>

</xml_diff>